<commit_message>
Úprava návrhu vzhledu. Oprava seznamu funkcí
Úprava návrhu vzhledu. Oprava seznamu funkcí
</commit_message>
<xml_diff>
--- a/Dokumentace/Funkce.docx
+++ b/Dokumentace/Funkce.docx
@@ -385,7 +385,7 @@
               </w:numPr>
             </w:pPr>
             <w:r>
-              <w:t>Výpis formuláře umožňujícího editaci příspěvků (editace)</w:t>
+              <w:t>Funkce pro ukládání recenzí včetně hodnocení ke konkrétním příspěvkům</w:t>
             </w:r>
           </w:p>
           <w:p>
@@ -397,7 +397,19 @@
               </w:numPr>
             </w:pPr>
             <w:r>
-              <w:t>Funkce pro ukládání recenzí včetně hodnocení ke konkrétním příspěvkům</w:t>
+              <w:t>Funkce pro porovnání dvou příspěvků</w:t>
+            </w:r>
+          </w:p>
+          <w:p>
+            <w:pPr>
+              <w:pStyle w:val="Odstavecseseznamem"/>
+              <w:numPr>
+                <w:ilvl w:val="0"/>
+                <w:numId w:val="6"/>
+              </w:numPr>
+            </w:pPr>
+            <w:r>
+              <w:t>CasopisController</w:t>
             </w:r>
           </w:p>
           <w:p>
@@ -409,19 +421,7 @@
               </w:numPr>
             </w:pPr>
             <w:r>
-              <w:t>Funkce pro porovnání dvou příspěvků</w:t>
-            </w:r>
-          </w:p>
-          <w:p>
-            <w:pPr>
-              <w:pStyle w:val="Odstavecseseznamem"/>
-              <w:numPr>
-                <w:ilvl w:val="0"/>
-                <w:numId w:val="6"/>
-              </w:numPr>
-            </w:pPr>
-            <w:r>
-              <w:t>CasopisController</w:t>
+              <w:t>Možnost vytváření nových časopisů</w:t>
             </w:r>
           </w:p>
           <w:p>
@@ -433,7 +433,13 @@
               </w:numPr>
             </w:pPr>
             <w:r>
-              <w:t>Možnost vytváření nových časopisů</w:t>
+              <w:t>Funkce pro nahrávání pdf souborů do systému</w:t>
+            </w:r>
+            <w:r>
+              <w:t xml:space="preserve"> pod entitou časopisu</w:t>
+            </w:r>
+            <w:r>
+              <w:t xml:space="preserve"> (dokončený časopis)</w:t>
             </w:r>
           </w:p>
           <w:p>
@@ -445,13 +451,7 @@
               </w:numPr>
             </w:pPr>
             <w:r>
-              <w:t>Funkce pro nahrávání pdf souborů do systému</w:t>
-            </w:r>
-            <w:r>
-              <w:t xml:space="preserve"> pod entitou časopisu</w:t>
-            </w:r>
-            <w:r>
-              <w:t xml:space="preserve"> (dokončený časopis)</w:t>
+              <w:t>Vypsaní uložených časopisů (V závislosti na roli)</w:t>
             </w:r>
           </w:p>
           <w:p>
@@ -463,7 +463,7 @@
               </w:numPr>
             </w:pPr>
             <w:r>
-              <w:t>Vypsaní uložených časopisů (V závislosti na roli)</w:t>
+              <w:t>Možnost pro změnu stavu časopisu (ke schválení, schváleno, publikováno)</w:t>
             </w:r>
           </w:p>
           <w:p>
@@ -474,25 +474,13 @@
                 <w:numId w:val="6"/>
               </w:numPr>
             </w:pPr>
-            <w:r>
-              <w:t>Možnost pro změnu stavu</w:t>
-            </w:r>
             <w:bookmarkStart w:id="0" w:name="_GoBack"/>
+            <w:r>
+              <w:t xml:space="preserve">Funkce pro stažení časopisu </w:t>
+            </w:r>
             <w:bookmarkEnd w:id="0"/>
             <w:r>
-              <w:t xml:space="preserve"> časopisu (ke schválení, schváleno, publikováno)</w:t>
-            </w:r>
-          </w:p>
-          <w:p>
-            <w:pPr>
-              <w:pStyle w:val="Odstavecseseznamem"/>
-              <w:numPr>
-                <w:ilvl w:val="1"/>
-                <w:numId w:val="6"/>
-              </w:numPr>
-            </w:pPr>
-            <w:r>
-              <w:t>Funkce pro stažení časopisu (viz. Frontend)</w:t>
+              <w:t>(viz. Frontend)</w:t>
             </w:r>
           </w:p>
         </w:tc>

</xml_diff>